<commit_message>
Update on doc file
</commit_message>
<xml_diff>
--- a/Project/Analysis/For all Walt Disney movies being that it is Walk Disney animation and action took the top place respectfully in types of genres.docx
+++ b/Project/Analysis/For all Walt Disney movies being that it is Walk Disney animation and action took the top place respectfully in types of genres.docx
@@ -14,7 +14,13 @@
     <w:p>
       <w:r>
         <w:tab/>
-        <w:t>Taking a look at budgets Action and animation again took the charts of grossing in higher income then the movie cost budgets. In fact with Walt Disney all the genre’s grossed income higher then cost budgeted except for Drama.</w:t>
+        <w:t xml:space="preserve">Taking a look at budgets Action and animation again took the charts of grossing in higher income then the movie cost budgets. In </w:t>
+      </w:r>
+      <w:r>
+        <w:t>fact,</w:t>
+      </w:r>
+      <w:r>
+        <w:t xml:space="preserve"> with Walt Disney all the genre’s grossed income higher then cost budgeted except for Drama.</w:t>
       </w:r>
     </w:p>
     <w:p/>
@@ -134,7 +140,13 @@
         <w:ind w:firstLine="720"/>
       </w:pPr>
       <w:r>
-        <w:t>Looking into the analytics with a financing standpoint all the genres of movies produced with the exception of horror movies over performed in comparison to the budgeted costs. On the other end horror movies underperformed grossing in half of what was spent on the budget of the movies in this genres.</w:t>
+        <w:t xml:space="preserve">Looking into the analytics with a financing standpoint all the genres of movies produced with the exception of horror movies over performed in comparison to the budgeted costs. On the other end horror movies underperformed grossing in half of what was spent on the budget of the movies in </w:t>
+      </w:r>
+      <w:r>
+        <w:t>these genres</w:t>
+      </w:r>
+      <w:r>
+        <w:t>.</w:t>
       </w:r>
     </w:p>
     <w:p>
@@ -160,7 +172,13 @@
         <w:ind w:firstLine="720"/>
       </w:pPr>
       <w:r>
-        <w:t xml:space="preserve">From a financial standpoint the genres of drama and action overperformed immensely grossing in almost double if not more in comparison to the movie budgets . On the lower end, to my surprise, adventure genre movies underperformed </w:t>
+        <w:t xml:space="preserve">From a financial standpoint the genres of drama and action overperformed immensely grossing in almost double if not more in comparison to the movie </w:t>
+      </w:r>
+      <w:r>
+        <w:t>budgets.</w:t>
+      </w:r>
+      <w:r>
+        <w:t xml:space="preserve"> On the lower end, to my surprise, adventure genre movies underperformed </w:t>
       </w:r>
       <w:r>
         <w:t>when comparing income and budget. This is surprising as most of the other production companies did well in the genre of adventure.</w:t>
@@ -179,7 +197,13 @@
         <w:t xml:space="preserve">Paramount pictures produced most of their movies in the genre of action and comedy, typical to most of the other success production companies. And on the lower end creating </w:t>
       </w:r>
       <w:r>
-        <w:t xml:space="preserve">the least amount of movies in horror, drama, and animation. </w:t>
+        <w:t xml:space="preserve">the least </w:t>
+      </w:r>
+      <w:r>
+        <w:t>number</w:t>
+      </w:r>
+      <w:r>
+        <w:t xml:space="preserve"> of movies in horror, drama, and animation. </w:t>
       </w:r>
     </w:p>
     <w:p>
@@ -188,7 +212,13 @@
       </w:pPr>
       <w:r>
         <w:lastRenderedPageBreak/>
-        <w:t>When it came to the financials Paramount Pictures I would say it is safe to say they over performed in all the genres grossing in profits when compared to production budgets.</w:t>
+        <w:t xml:space="preserve">When it came to the financials </w:t>
+      </w:r>
+      <w:r>
+        <w:t>Paramount Pictures,</w:t>
+      </w:r>
+      <w:r>
+        <w:t xml:space="preserve"> I would say it is safe to say they over performed in all the genres grossing in profits when compared to production budgets.</w:t>
       </w:r>
     </w:p>
     <w:p>
@@ -218,7 +248,13 @@
     <w:p>
       <w:r>
         <w:tab/>
-        <w:t>From a financial standpoint the reason why these five production groups appeared here is because the one movies that each company produced didn’t do well at all leaving the company in a negative when comparing budget to gross income.</w:t>
+        <w:t xml:space="preserve">From a financial standpoint the reason why these five production groups appeared here is because the one </w:t>
+      </w:r>
+      <w:r>
+        <w:t>movie</w:t>
+      </w:r>
+      <w:r>
+        <w:t xml:space="preserve"> that each company produced didn’t do well at all leaving the company in a negative when comparing budget to gross income.</w:t>
       </w:r>
     </w:p>
     <w:p/>
@@ -244,15 +280,114 @@
     <w:p>
       <w:r>
         <w:tab/>
-        <w:t xml:space="preserve">Looking at a year to </w:t>
-      </w:r>
+        <w:t xml:space="preserve">Looking at </w:t>
+      </w:r>
+      <w:r>
+        <w:t>the</w:t>
+      </w:r>
+      <w:r>
+        <w:t xml:space="preserve"> year to </w:t>
+      </w:r>
+      <w:r>
+        <w:t xml:space="preserve">gross income line graph it has been an overall regression on grossing in higher income as the years go down however there is a downwards dip starting of 2013. </w:t>
+      </w:r>
+      <w:r>
+        <w:t xml:space="preserve">Looking at the big picture the higher the budget kept for movie production the more the revenue is made. Taking a focus into the downwards dip that dip came around right when internet streaming services came around </w:t>
+      </w:r>
+      <w:r>
+        <w:t>i.e.</w:t>
+      </w:r>
+      <w:r>
+        <w:t xml:space="preserve"> (Netflix, Hulu, Redbox).</w:t>
+      </w:r>
+    </w:p>
+    <w:p/>
+    <w:p>
+      <w:pPr>
+        <w:rPr>
+          <w:b/>
+          <w:bCs/>
+          <w:u w:val="single"/>
+        </w:rPr>
+      </w:pPr>
+      <w:r>
+        <w:rPr>
+          <w:b/>
+          <w:bCs/>
+          <w:u w:val="single"/>
+        </w:rPr>
+        <w:t>New grouped year</w:t>
+      </w:r>
+    </w:p>
+    <w:p>
+      <w:pPr>
+        <w:rPr>
+          <w:b/>
+          <w:bCs/>
+          <w:u w:val="single"/>
+        </w:rPr>
+      </w:pPr>
+    </w:p>
+    <w:p>
+      <w:r>
+        <w:tab/>
+        <w:t>This line graph shows the correlation between avg movie cost and gross income over the years. There is a direct correlation with the amount spent vs the gross amount revenue produced.</w:t>
+      </w:r>
+    </w:p>
+    <w:p/>
+    <w:p>
+      <w:pPr>
+        <w:rPr>
+          <w:b/>
+          <w:bCs/>
+          <w:u w:val="single"/>
+        </w:rPr>
+      </w:pPr>
+      <w:r>
+        <w:rPr>
+          <w:b/>
+          <w:bCs/>
+          <w:u w:val="single"/>
+        </w:rPr>
+        <w:t>Ticket Price</w:t>
+      </w:r>
+    </w:p>
+    <w:p>
+      <w:r>
+        <w:tab/>
+        <w:t xml:space="preserve">This bar graph shows </w:t>
+      </w:r>
+    </w:p>
+    <w:p/>
+    <w:p/>
+    <w:p/>
+    <w:p>
+      <w:pPr>
+        <w:rPr>
+          <w:b/>
+          <w:bCs/>
+          <w:u w:val="single"/>
+        </w:rPr>
+      </w:pPr>
+      <w:r>
+        <w:rPr>
+          <w:b/>
+          <w:bCs/>
+          <w:u w:val="single"/>
+        </w:rPr>
+        <w:t>Fit</w:t>
+      </w:r>
+    </w:p>
+    <w:p>
+      <w:r>
+        <w:tab/>
+        <w:t xml:space="preserve">Showing a r value of about .70 this proves that there is a very close linear regression between the budget set for a movie vs the gross revenue produced </w:t>
+      </w:r>
+    </w:p>
+    <w:p>
       <w:bookmarkStart w:id="0" w:name="_GoBack"/>
       <w:bookmarkEnd w:id="0"/>
-      <w:r>
-        <w:t xml:space="preserve"> </w:t>
-      </w:r>
-    </w:p>
-    <w:p/>
+    </w:p>
     <w:sectPr>
       <w:pgSz w:w="12240" w:h="15840"/>
       <w:pgMar w:top="1440" w:right="1440" w:bottom="1440" w:left="1440" w:header="720" w:footer="720" w:gutter="0"/>
@@ -382,6 +517,7 @@
     <w:lsdException w:name="HTML Sample" w:semiHidden="1" w:unhideWhenUsed="1"/>
     <w:lsdException w:name="HTML Typewriter" w:semiHidden="1" w:unhideWhenUsed="1"/>
     <w:lsdException w:name="HTML Variable" w:semiHidden="1" w:unhideWhenUsed="1"/>
+    <w:lsdException w:name="Normal Table" w:semiHidden="1" w:unhideWhenUsed="1"/>
     <w:lsdException w:name="annotation subject" w:semiHidden="1" w:unhideWhenUsed="1"/>
     <w:lsdException w:name="No List" w:semiHidden="1" w:unhideWhenUsed="1"/>
     <w:lsdException w:name="Outline List 1" w:semiHidden="1" w:unhideWhenUsed="1"/>
@@ -428,8 +564,10 @@
     <w:lsdException w:name="Table Subtle 2" w:semiHidden="1" w:unhideWhenUsed="1"/>
     <w:lsdException w:name="Table Web 1" w:semiHidden="1" w:unhideWhenUsed="1"/>
     <w:lsdException w:name="Table Web 2" w:semiHidden="1" w:unhideWhenUsed="1"/>
+    <w:lsdException w:name="Table Web 3" w:semiHidden="1" w:unhideWhenUsed="1"/>
     <w:lsdException w:name="Balloon Text" w:semiHidden="1" w:unhideWhenUsed="1"/>
     <w:lsdException w:name="Table Grid" w:uiPriority="39"/>
+    <w:lsdException w:name="Table Theme" w:semiHidden="1" w:unhideWhenUsed="1"/>
     <w:lsdException w:name="Placeholder Text" w:semiHidden="1"/>
     <w:lsdException w:name="No Spacing" w:uiPriority="1" w:qFormat="1"/>
     <w:lsdException w:name="Light Shading" w:uiPriority="60"/>

</xml_diff>